<commit_message>
Cambios en Requisitos No Funcionales y Atributos de Calidad. Añadido Escenarios de Calidad.
</commit_message>
<xml_diff>
--- a/Documentacion/Borrador Doc v2/Atributosdecalidadv2.docx
+++ b/Documentacion/Borrador Doc v2/Atributosdecalidadv2.docx
@@ -11,7 +11,7 @@
         <w:contextualSpacing w:val="0"/>
         <w:jc w:val="center"/>
       </w:pPr>
-      <w:bookmarkStart w:id="0" w:colFirst="0" w:name="h.fs1bfi3ngwem" w:colLast="0"/>
+      <w:bookmarkStart w:colFirst="0" w:colLast="0" w:name="h.fs1bfi3ngwem" w:id="0"/>
       <w:bookmarkEnd w:id="0"/>
       <w:r>
         <w:rPr>
@@ -27,7 +27,7 @@
       </w:pPr>
       <w:r>
         <w:rPr>
-          <w:rFonts w:cs="Trebuchet MS" w:hAnsi="Trebuchet MS" w:eastAsia="Trebuchet MS" w:ascii="Trebuchet MS"/>
+          <w:rFonts w:ascii="Trebuchet MS" w:cs="Trebuchet MS" w:eastAsia="Trebuchet MS" w:hAnsi="Trebuchet MS"/>
           <w:i w:val="1"/>
           <w:color w:val="666666"/>
           <w:sz w:val="26"/>
@@ -72,16 +72,16 @@
     <w:tbl>
       <w:tblPr>
         <w:tblStyle w:val="Table1"/>
-        <w:bidiVisual w:val="0"/>
+        <w:bidi w:val="0"/>
         <w:tblW w:w="9360.0" w:type="dxa"/>
         <w:jc w:val="left"/>
         <w:tblBorders>
-          <w:top w:color="000000" w:space="0" w:val="single" w:sz="8"/>
-          <w:left w:color="000000" w:space="0" w:val="single" w:sz="8"/>
-          <w:bottom w:color="000000" w:space="0" w:val="single" w:sz="8"/>
-          <w:right w:color="000000" w:space="0" w:val="single" w:sz="8"/>
-          <w:insideH w:color="000000" w:space="0" w:val="single" w:sz="8"/>
-          <w:insideV w:color="000000" w:space="0" w:val="single" w:sz="8"/>
+          <w:top w:color="000000" w:space="0" w:sz="8" w:val="single"/>
+          <w:left w:color="000000" w:space="0" w:sz="8" w:val="single"/>
+          <w:bottom w:color="000000" w:space="0" w:sz="8" w:val="single"/>
+          <w:right w:color="000000" w:space="0" w:sz="8" w:val="single"/>
+          <w:insideH w:color="000000" w:space="0" w:sz="8" w:val="single"/>
+          <w:insideV w:color="000000" w:space="0" w:sz="8" w:val="single"/>
         </w:tblBorders>
         <w:tblLayout w:type="fixed"/>
         <w:tblLook w:val="0600"/>
@@ -112,7 +112,7 @@
           <w:p>
             <w:pPr>
               <w:widowControl w:val="0"/>
-              <w:spacing w:lineRule="auto" w:line="240"/>
+              <w:spacing w:line="240" w:lineRule="auto"/>
               <w:contextualSpacing w:val="0"/>
             </w:pPr>
             <w:r>
@@ -137,7 +137,7 @@
           <w:p>
             <w:pPr>
               <w:widowControl w:val="0"/>
-              <w:spacing w:lineRule="auto" w:line="240"/>
+              <w:spacing w:line="240" w:lineRule="auto"/>
               <w:contextualSpacing w:val="0"/>
             </w:pPr>
             <w:r>
@@ -162,7 +162,7 @@
           <w:p>
             <w:pPr>
               <w:widowControl w:val="0"/>
-              <w:spacing w:lineRule="auto" w:line="240"/>
+              <w:spacing w:line="240" w:lineRule="auto"/>
               <w:contextualSpacing w:val="0"/>
             </w:pPr>
             <w:r>
@@ -189,7 +189,7 @@
           <w:p>
             <w:pPr>
               <w:widowControl w:val="0"/>
-              <w:spacing w:lineRule="auto" w:line="240"/>
+              <w:spacing w:line="240" w:lineRule="auto"/>
               <w:contextualSpacing w:val="0"/>
             </w:pPr>
             <w:r>
@@ -212,7 +212,7 @@
           <w:p>
             <w:pPr>
               <w:widowControl w:val="0"/>
-              <w:spacing w:lineRule="auto" w:line="240"/>
+              <w:spacing w:line="240" w:lineRule="auto"/>
               <w:contextualSpacing w:val="0"/>
             </w:pPr>
             <w:r>
@@ -235,7 +235,7 @@
           <w:p>
             <w:pPr>
               <w:widowControl w:val="0"/>
-              <w:spacing w:lineRule="auto" w:line="240"/>
+              <w:spacing w:line="240" w:lineRule="auto"/>
               <w:contextualSpacing w:val="0"/>
             </w:pPr>
             <w:r>
@@ -261,7 +261,7 @@
           <w:p>
             <w:pPr>
               <w:widowControl w:val="0"/>
-              <w:spacing w:lineRule="auto" w:line="240"/>
+              <w:spacing w:line="240" w:lineRule="auto"/>
               <w:contextualSpacing w:val="0"/>
             </w:pPr>
             <w:r>
@@ -284,7 +284,7 @@
           <w:p>
             <w:pPr>
               <w:widowControl w:val="0"/>
-              <w:spacing w:lineRule="auto" w:line="240"/>
+              <w:spacing w:line="240" w:lineRule="auto"/>
               <w:contextualSpacing w:val="0"/>
             </w:pPr>
             <w:r>
@@ -307,7 +307,7 @@
           <w:p>
             <w:pPr>
               <w:widowControl w:val="0"/>
-              <w:spacing w:lineRule="auto" w:line="240"/>
+              <w:spacing w:line="240" w:lineRule="auto"/>
               <w:contextualSpacing w:val="0"/>
             </w:pPr>
             <w:r>
@@ -333,7 +333,7 @@
           <w:p>
             <w:pPr>
               <w:widowControl w:val="0"/>
-              <w:spacing w:lineRule="auto" w:line="240"/>
+              <w:spacing w:line="240" w:lineRule="auto"/>
               <w:contextualSpacing w:val="0"/>
             </w:pPr>
             <w:r>
@@ -356,7 +356,7 @@
           <w:p>
             <w:pPr>
               <w:widowControl w:val="0"/>
-              <w:spacing w:lineRule="auto" w:line="240"/>
+              <w:spacing w:line="240" w:lineRule="auto"/>
               <w:contextualSpacing w:val="0"/>
             </w:pPr>
             <w:r>
@@ -379,7 +379,7 @@
           <w:p>
             <w:pPr>
               <w:widowControl w:val="0"/>
-              <w:spacing w:lineRule="auto" w:line="240"/>
+              <w:spacing w:line="240" w:lineRule="auto"/>
               <w:contextualSpacing w:val="0"/>
             </w:pPr>
             <w:r>
@@ -405,7 +405,7 @@
           <w:p>
             <w:pPr>
               <w:widowControl w:val="0"/>
-              <w:spacing w:lineRule="auto" w:line="240"/>
+              <w:spacing w:line="240" w:lineRule="auto"/>
               <w:contextualSpacing w:val="0"/>
             </w:pPr>
             <w:r>
@@ -428,7 +428,7 @@
           <w:p>
             <w:pPr>
               <w:widowControl w:val="0"/>
-              <w:spacing w:lineRule="auto" w:line="240"/>
+              <w:spacing w:line="240" w:lineRule="auto"/>
               <w:contextualSpacing w:val="0"/>
             </w:pPr>
             <w:r>
@@ -451,7 +451,7 @@
           <w:p>
             <w:pPr>
               <w:widowControl w:val="0"/>
-              <w:spacing w:lineRule="auto" w:line="240"/>
+              <w:spacing w:line="240" w:lineRule="auto"/>
               <w:contextualSpacing w:val="0"/>
             </w:pPr>
             <w:r>
@@ -477,7 +477,7 @@
           <w:p>
             <w:pPr>
               <w:widowControl w:val="0"/>
-              <w:spacing w:lineRule="auto" w:line="240"/>
+              <w:spacing w:line="240" w:lineRule="auto"/>
               <w:contextualSpacing w:val="0"/>
             </w:pPr>
             <w:r>
@@ -500,30 +500,30 @@
           <w:p>
             <w:pPr>
               <w:widowControl w:val="0"/>
-              <w:spacing w:lineRule="auto" w:line="240"/>
-              <w:contextualSpacing w:val="0"/>
-            </w:pPr>
-            <w:r>
-              <w:rPr>
-                <w:rtl w:val="0"/>
-              </w:rPr>
-              <w:t xml:space="preserve">Posibilidad de añadir mayor funcionalidad añadiendo nuevos formatos de entrada de datos.</w:t>
-            </w:r>
-          </w:p>
-        </w:tc>
-        <w:tc>
-          <w:tcPr>
-            <w:tcMar>
-              <w:top w:w="100.0" w:type="dxa"/>
-              <w:left w:w="100.0" w:type="dxa"/>
-              <w:bottom w:w="100.0" w:type="dxa"/>
-              <w:right w:w="100.0" w:type="dxa"/>
-            </w:tcMar>
-          </w:tcPr>
-          <w:p>
-            <w:pPr>
-              <w:widowControl w:val="0"/>
-              <w:spacing w:lineRule="auto" w:line="240"/>
+              <w:spacing w:line="240" w:lineRule="auto"/>
+              <w:contextualSpacing w:val="0"/>
+            </w:pPr>
+            <w:r>
+              <w:rPr>
+                <w:rtl w:val="0"/>
+              </w:rPr>
+              <w:t xml:space="preserve">Posibilidad de añadir mayor funcionalidad añadiendo nuevos formatos de entrada de datos, y de añadir nuevas funcionalidad al juego en sí.</w:t>
+            </w:r>
+          </w:p>
+        </w:tc>
+        <w:tc>
+          <w:tcPr>
+            <w:tcMar>
+              <w:top w:w="100.0" w:type="dxa"/>
+              <w:left w:w="100.0" w:type="dxa"/>
+              <w:bottom w:w="100.0" w:type="dxa"/>
+              <w:right w:w="100.0" w:type="dxa"/>
+            </w:tcMar>
+          </w:tcPr>
+          <w:p>
+            <w:pPr>
+              <w:widowControl w:val="0"/>
+              <w:spacing w:line="240" w:lineRule="auto"/>
               <w:contextualSpacing w:val="0"/>
             </w:pPr>
             <w:r>
@@ -549,7 +549,7 @@
           <w:p>
             <w:pPr>
               <w:widowControl w:val="0"/>
-              <w:spacing w:lineRule="auto" w:line="240"/>
+              <w:spacing w:line="240" w:lineRule="auto"/>
               <w:contextualSpacing w:val="0"/>
             </w:pPr>
             <w:r>
@@ -572,7 +572,7 @@
           <w:p>
             <w:pPr>
               <w:widowControl w:val="0"/>
-              <w:spacing w:lineRule="auto" w:line="240"/>
+              <w:spacing w:line="240" w:lineRule="auto"/>
               <w:contextualSpacing w:val="0"/>
             </w:pPr>
             <w:r>
@@ -595,7 +595,7 @@
           <w:p>
             <w:pPr>
               <w:widowControl w:val="0"/>
-              <w:spacing w:lineRule="auto" w:line="240"/>
+              <w:spacing w:line="240" w:lineRule="auto"/>
               <w:contextualSpacing w:val="0"/>
             </w:pPr>
             <w:r>
@@ -621,7 +621,7 @@
           <w:p>
             <w:pPr>
               <w:widowControl w:val="0"/>
-              <w:spacing w:lineRule="auto" w:line="240"/>
+              <w:spacing w:line="240" w:lineRule="auto"/>
               <w:contextualSpacing w:val="0"/>
             </w:pPr>
             <w:r>
@@ -644,7 +644,7 @@
           <w:p>
             <w:pPr>
               <w:widowControl w:val="0"/>
-              <w:spacing w:lineRule="auto" w:line="240"/>
+              <w:spacing w:line="240" w:lineRule="auto"/>
               <w:contextualSpacing w:val="0"/>
             </w:pPr>
             <w:r>
@@ -667,7 +667,7 @@
           <w:p>
             <w:pPr>
               <w:widowControl w:val="0"/>
-              <w:spacing w:lineRule="auto" w:line="240"/>
+              <w:spacing w:line="240" w:lineRule="auto"/>
               <w:contextualSpacing w:val="0"/>
             </w:pPr>
             <w:r>
@@ -693,7 +693,7 @@
           <w:p>
             <w:pPr>
               <w:widowControl w:val="0"/>
-              <w:spacing w:lineRule="auto" w:line="240"/>
+              <w:spacing w:line="240" w:lineRule="auto"/>
               <w:contextualSpacing w:val="0"/>
             </w:pPr>
             <w:r>
@@ -716,30 +716,30 @@
           <w:p>
             <w:pPr>
               <w:widowControl w:val="0"/>
-              <w:spacing w:lineRule="auto" w:line="240"/>
-              <w:contextualSpacing w:val="0"/>
-            </w:pPr>
-            <w:r>
-              <w:rPr>
-                <w:rtl w:val="0"/>
-              </w:rPr>
-              <w:t xml:space="preserve">Interfaz sencilla e intuitiva tanto para el operador como para el usuario.</w:t>
-            </w:r>
-          </w:p>
-        </w:tc>
-        <w:tc>
-          <w:tcPr>
-            <w:tcMar>
-              <w:top w:w="100.0" w:type="dxa"/>
-              <w:left w:w="100.0" w:type="dxa"/>
-              <w:bottom w:w="100.0" w:type="dxa"/>
-              <w:right w:w="100.0" w:type="dxa"/>
-            </w:tcMar>
-          </w:tcPr>
-          <w:p>
-            <w:pPr>
-              <w:widowControl w:val="0"/>
-              <w:spacing w:lineRule="auto" w:line="240"/>
+              <w:spacing w:line="240" w:lineRule="auto"/>
+              <w:contextualSpacing w:val="0"/>
+            </w:pPr>
+            <w:r>
+              <w:rPr>
+                <w:rtl w:val="0"/>
+              </w:rPr>
+              <w:t xml:space="preserve">Interfaz sencilla e intuitiva, tanto para el operador de las etapas de extracción, como para el usuario que ejecuta la aplicación.</w:t>
+            </w:r>
+          </w:p>
+        </w:tc>
+        <w:tc>
+          <w:tcPr>
+            <w:tcMar>
+              <w:top w:w="100.0" w:type="dxa"/>
+              <w:left w:w="100.0" w:type="dxa"/>
+              <w:bottom w:w="100.0" w:type="dxa"/>
+              <w:right w:w="100.0" w:type="dxa"/>
+            </w:tcMar>
+          </w:tcPr>
+          <w:p>
+            <w:pPr>
+              <w:widowControl w:val="0"/>
+              <w:spacing w:line="240" w:lineRule="auto"/>
               <w:contextualSpacing w:val="0"/>
             </w:pPr>
             <w:r>
@@ -765,7 +765,7 @@
           <w:p>
             <w:pPr>
               <w:widowControl w:val="0"/>
-              <w:spacing w:lineRule="auto" w:line="240"/>
+              <w:spacing w:line="240" w:lineRule="auto"/>
               <w:contextualSpacing w:val="0"/>
             </w:pPr>
             <w:r>
@@ -788,7 +788,7 @@
           <w:p>
             <w:pPr>
               <w:widowControl w:val="0"/>
-              <w:spacing w:lineRule="auto" w:line="240"/>
+              <w:spacing w:line="240" w:lineRule="auto"/>
               <w:contextualSpacing w:val="0"/>
             </w:pPr>
             <w:r>
@@ -811,7 +811,7 @@
           <w:p>
             <w:pPr>
               <w:widowControl w:val="0"/>
-              <w:spacing w:lineRule="auto" w:line="240"/>
+              <w:spacing w:line="240" w:lineRule="auto"/>
               <w:contextualSpacing w:val="0"/>
             </w:pPr>
             <w:r>
@@ -837,7 +837,7 @@
           <w:p>
             <w:pPr>
               <w:widowControl w:val="0"/>
-              <w:spacing w:lineRule="auto" w:line="240"/>
+              <w:spacing w:line="240" w:lineRule="auto"/>
               <w:contextualSpacing w:val="0"/>
             </w:pPr>
             <w:r>
@@ -860,7 +860,7 @@
           <w:p>
             <w:pPr>
               <w:widowControl w:val="0"/>
-              <w:spacing w:lineRule="auto" w:line="240"/>
+              <w:spacing w:line="240" w:lineRule="auto"/>
               <w:contextualSpacing w:val="0"/>
             </w:pPr>
             <w:r>
@@ -883,7 +883,7 @@
           <w:p>
             <w:pPr>
               <w:widowControl w:val="0"/>
-              <w:spacing w:lineRule="auto" w:line="240"/>
+              <w:spacing w:line="240" w:lineRule="auto"/>
               <w:contextualSpacing w:val="0"/>
             </w:pPr>
             <w:r>
@@ -909,7 +909,7 @@
           <w:p>
             <w:pPr>
               <w:widowControl w:val="0"/>
-              <w:spacing w:lineRule="auto" w:line="240"/>
+              <w:spacing w:line="240" w:lineRule="auto"/>
               <w:contextualSpacing w:val="0"/>
             </w:pPr>
             <w:r>
@@ -932,7 +932,7 @@
           <w:p>
             <w:pPr>
               <w:widowControl w:val="0"/>
-              <w:spacing w:lineRule="auto" w:line="240"/>
+              <w:spacing w:line="240" w:lineRule="auto"/>
               <w:contextualSpacing w:val="0"/>
             </w:pPr>
             <w:r>
@@ -955,7 +955,7 @@
           <w:p>
             <w:pPr>
               <w:widowControl w:val="0"/>
-              <w:spacing w:lineRule="auto" w:line="240"/>
+              <w:spacing w:line="240" w:lineRule="auto"/>
               <w:contextualSpacing w:val="0"/>
             </w:pPr>
             <w:r>
@@ -981,7 +981,7 @@
           <w:p>
             <w:pPr>
               <w:widowControl w:val="0"/>
-              <w:spacing w:lineRule="auto" w:line="240"/>
+              <w:spacing w:line="240" w:lineRule="auto"/>
               <w:contextualSpacing w:val="0"/>
             </w:pPr>
             <w:r>
@@ -1004,30 +1004,30 @@
           <w:p>
             <w:pPr>
               <w:widowControl w:val="0"/>
-              <w:spacing w:lineRule="auto" w:line="240"/>
-              <w:contextualSpacing w:val="0"/>
-            </w:pPr>
-            <w:r>
-              <w:rPr>
-                <w:rtl w:val="0"/>
-              </w:rPr>
-              <w:t xml:space="preserve">Interfaz de juego accesible para todo tipo de personas con diferentes perfiles.</w:t>
-            </w:r>
-          </w:p>
-        </w:tc>
-        <w:tc>
-          <w:tcPr>
-            <w:tcMar>
-              <w:top w:w="100.0" w:type="dxa"/>
-              <w:left w:w="100.0" w:type="dxa"/>
-              <w:bottom w:w="100.0" w:type="dxa"/>
-              <w:right w:w="100.0" w:type="dxa"/>
-            </w:tcMar>
-          </w:tcPr>
-          <w:p>
-            <w:pPr>
-              <w:widowControl w:val="0"/>
-              <w:spacing w:lineRule="auto" w:line="240"/>
+              <w:spacing w:line="240" w:lineRule="auto"/>
+              <w:contextualSpacing w:val="0"/>
+            </w:pPr>
+            <w:r>
+              <w:rPr>
+                <w:rtl w:val="0"/>
+              </w:rPr>
+              <w:t xml:space="preserve">Interfaz de juego accesible para todo tipo de usuarios y dispositivos con diferentes perfiles.</w:t>
+            </w:r>
+          </w:p>
+        </w:tc>
+        <w:tc>
+          <w:tcPr>
+            <w:tcMar>
+              <w:top w:w="100.0" w:type="dxa"/>
+              <w:left w:w="100.0" w:type="dxa"/>
+              <w:bottom w:w="100.0" w:type="dxa"/>
+              <w:right w:w="100.0" w:type="dxa"/>
+            </w:tcMar>
+          </w:tcPr>
+          <w:p>
+            <w:pPr>
+              <w:widowControl w:val="0"/>
+              <w:spacing w:line="240" w:lineRule="auto"/>
               <w:contextualSpacing w:val="0"/>
             </w:pPr>
             <w:r>
@@ -1051,8 +1051,8 @@
       </w:r>
     </w:p>
     <w:sectPr>
-      <w:pgSz w:w="12240" w:h="15840"/>
-      <w:pgMar w:left="1440" w:right="1440" w:top="1440" w:bottom="1440"/>
+      <w:pgSz w:h="15840" w:w="12240"/>
+      <w:pgMar w:bottom="1440" w:top="1440" w:left="1440" w:right="1440"/>
       <w:pgNumType w:start="1"/>
     </w:sectPr>
   </w:body>
@@ -1068,7 +1068,7 @@
   <w:docDefaults>
     <w:rPrDefault>
       <w:rPr>
-        <w:rFonts w:cs="Arial" w:hAnsi="Arial" w:eastAsia="Arial" w:ascii="Arial"/>
+        <w:rFonts w:ascii="Arial" w:cs="Arial" w:eastAsia="Arial" w:hAnsi="Arial"/>
         <w:b w:val="0"/>
         <w:i w:val="0"/>
         <w:smallCaps w:val="0"/>
@@ -1084,149 +1084,149 @@
         <w:keepNext w:val="0"/>
         <w:keepLines w:val="0"/>
         <w:widowControl w:val="1"/>
-        <w:spacing w:lineRule="auto" w:after="0" w:line="276" w:before="0"/>
-        <w:ind w:left="0" w:firstLine="0" w:right="0"/>
+        <w:spacing w:after="0" w:before="0" w:line="276" w:lineRule="auto"/>
+        <w:ind w:left="0" w:right="0" w:firstLine="0"/>
         <w:jc w:val="left"/>
       </w:pPr>
     </w:pPrDefault>
   </w:docDefaults>
-  <w:style w:styleId="Normal" w:type="paragraph" w:default="1">
+  <w:style w:type="paragraph" w:styleId="Normal" w:default="1">
     <w:name w:val="normal"/>
   </w:style>
-  <w:style w:styleId="TableNormal" w:type="table" w:default="1">
+  <w:style w:type="table" w:styleId="TableNormal" w:default="1">
     <w:name w:val="Table Normal"/>
   </w:style>
-  <w:style w:styleId="Heading1" w:type="paragraph">
+  <w:style w:type="paragraph" w:styleId="Heading1">
     <w:name w:val="heading 1"/>
     <w:basedOn w:val="Normal"/>
     <w:next w:val="Normal"/>
     <w:pPr>
       <w:keepNext w:val="1"/>
       <w:keepLines w:val="1"/>
-      <w:spacing w:lineRule="auto" w:after="0" w:before="200"/>
+      <w:spacing w:after="0" w:before="200" w:lineRule="auto"/>
       <w:contextualSpacing w:val="1"/>
     </w:pPr>
     <w:rPr>
-      <w:rFonts w:cs="Trebuchet MS" w:hAnsi="Trebuchet MS" w:eastAsia="Trebuchet MS" w:ascii="Trebuchet MS"/>
+      <w:rFonts w:ascii="Trebuchet MS" w:cs="Trebuchet MS" w:eastAsia="Trebuchet MS" w:hAnsi="Trebuchet MS"/>
       <w:sz w:val="32"/>
     </w:rPr>
   </w:style>
-  <w:style w:styleId="Heading2" w:type="paragraph">
+  <w:style w:type="paragraph" w:styleId="Heading2">
     <w:name w:val="heading 2"/>
     <w:basedOn w:val="Normal"/>
     <w:next w:val="Normal"/>
     <w:pPr>
       <w:keepNext w:val="1"/>
       <w:keepLines w:val="1"/>
-      <w:spacing w:lineRule="auto" w:after="0" w:before="200"/>
+      <w:spacing w:after="0" w:before="200" w:lineRule="auto"/>
       <w:contextualSpacing w:val="1"/>
     </w:pPr>
     <w:rPr>
-      <w:rFonts w:cs="Trebuchet MS" w:hAnsi="Trebuchet MS" w:eastAsia="Trebuchet MS" w:ascii="Trebuchet MS"/>
+      <w:rFonts w:ascii="Trebuchet MS" w:cs="Trebuchet MS" w:eastAsia="Trebuchet MS" w:hAnsi="Trebuchet MS"/>
       <w:b w:val="1"/>
       <w:sz w:val="26"/>
     </w:rPr>
   </w:style>
-  <w:style w:styleId="Heading3" w:type="paragraph">
+  <w:style w:type="paragraph" w:styleId="Heading3">
     <w:name w:val="heading 3"/>
     <w:basedOn w:val="Normal"/>
     <w:next w:val="Normal"/>
     <w:pPr>
       <w:keepNext w:val="1"/>
       <w:keepLines w:val="1"/>
-      <w:spacing w:lineRule="auto" w:after="0" w:before="160"/>
+      <w:spacing w:after="0" w:before="160" w:lineRule="auto"/>
       <w:contextualSpacing w:val="1"/>
     </w:pPr>
     <w:rPr>
-      <w:rFonts w:cs="Trebuchet MS" w:hAnsi="Trebuchet MS" w:eastAsia="Trebuchet MS" w:ascii="Trebuchet MS"/>
+      <w:rFonts w:ascii="Trebuchet MS" w:cs="Trebuchet MS" w:eastAsia="Trebuchet MS" w:hAnsi="Trebuchet MS"/>
       <w:b w:val="1"/>
       <w:color w:val="666666"/>
       <w:sz w:val="24"/>
     </w:rPr>
   </w:style>
-  <w:style w:styleId="Heading4" w:type="paragraph">
+  <w:style w:type="paragraph" w:styleId="Heading4">
     <w:name w:val="heading 4"/>
     <w:basedOn w:val="Normal"/>
     <w:next w:val="Normal"/>
     <w:pPr>
       <w:keepNext w:val="1"/>
       <w:keepLines w:val="1"/>
-      <w:spacing w:lineRule="auto" w:after="0" w:before="160"/>
+      <w:spacing w:after="0" w:before="160" w:lineRule="auto"/>
       <w:contextualSpacing w:val="1"/>
     </w:pPr>
     <w:rPr>
-      <w:rFonts w:cs="Trebuchet MS" w:hAnsi="Trebuchet MS" w:eastAsia="Trebuchet MS" w:ascii="Trebuchet MS"/>
+      <w:rFonts w:ascii="Trebuchet MS" w:cs="Trebuchet MS" w:eastAsia="Trebuchet MS" w:hAnsi="Trebuchet MS"/>
       <w:color w:val="666666"/>
       <w:sz w:val="22"/>
       <w:u w:val="single"/>
     </w:rPr>
   </w:style>
-  <w:style w:styleId="Heading5" w:type="paragraph">
+  <w:style w:type="paragraph" w:styleId="Heading5">
     <w:name w:val="heading 5"/>
     <w:basedOn w:val="Normal"/>
     <w:next w:val="Normal"/>
     <w:pPr>
       <w:keepNext w:val="1"/>
       <w:keepLines w:val="1"/>
-      <w:spacing w:lineRule="auto" w:after="0" w:before="160"/>
+      <w:spacing w:after="0" w:before="160" w:lineRule="auto"/>
       <w:contextualSpacing w:val="1"/>
     </w:pPr>
     <w:rPr>
-      <w:rFonts w:cs="Trebuchet MS" w:hAnsi="Trebuchet MS" w:eastAsia="Trebuchet MS" w:ascii="Trebuchet MS"/>
+      <w:rFonts w:ascii="Trebuchet MS" w:cs="Trebuchet MS" w:eastAsia="Trebuchet MS" w:hAnsi="Trebuchet MS"/>
       <w:color w:val="666666"/>
       <w:sz w:val="22"/>
     </w:rPr>
   </w:style>
-  <w:style w:styleId="Heading6" w:type="paragraph">
+  <w:style w:type="paragraph" w:styleId="Heading6">
     <w:name w:val="heading 6"/>
     <w:basedOn w:val="Normal"/>
     <w:next w:val="Normal"/>
     <w:pPr>
       <w:keepNext w:val="1"/>
       <w:keepLines w:val="1"/>
-      <w:spacing w:lineRule="auto" w:after="0" w:before="160"/>
+      <w:spacing w:after="0" w:before="160" w:lineRule="auto"/>
       <w:contextualSpacing w:val="1"/>
     </w:pPr>
     <w:rPr>
-      <w:rFonts w:cs="Trebuchet MS" w:hAnsi="Trebuchet MS" w:eastAsia="Trebuchet MS" w:ascii="Trebuchet MS"/>
+      <w:rFonts w:ascii="Trebuchet MS" w:cs="Trebuchet MS" w:eastAsia="Trebuchet MS" w:hAnsi="Trebuchet MS"/>
       <w:i w:val="1"/>
       <w:color w:val="666666"/>
       <w:sz w:val="22"/>
     </w:rPr>
   </w:style>
-  <w:style w:styleId="Title" w:type="paragraph">
+  <w:style w:type="paragraph" w:styleId="Title">
     <w:name w:val="Title"/>
     <w:basedOn w:val="Normal"/>
     <w:next w:val="Normal"/>
     <w:pPr>
       <w:keepNext w:val="1"/>
       <w:keepLines w:val="1"/>
-      <w:spacing w:lineRule="auto" w:after="0" w:before="0"/>
+      <w:spacing w:after="0" w:before="0" w:lineRule="auto"/>
       <w:contextualSpacing w:val="1"/>
     </w:pPr>
     <w:rPr>
-      <w:rFonts w:cs="Trebuchet MS" w:hAnsi="Trebuchet MS" w:eastAsia="Trebuchet MS" w:ascii="Trebuchet MS"/>
+      <w:rFonts w:ascii="Trebuchet MS" w:cs="Trebuchet MS" w:eastAsia="Trebuchet MS" w:hAnsi="Trebuchet MS"/>
       <w:sz w:val="42"/>
     </w:rPr>
   </w:style>
-  <w:style w:styleId="Subtitle" w:type="paragraph">
+  <w:style w:type="paragraph" w:styleId="Subtitle">
     <w:name w:val="Subtitle"/>
     <w:basedOn w:val="Normal"/>
     <w:next w:val="Normal"/>
     <w:pPr>
       <w:keepNext w:val="1"/>
       <w:keepLines w:val="1"/>
-      <w:spacing w:lineRule="auto" w:after="200" w:before="0"/>
+      <w:spacing w:after="200" w:before="0" w:lineRule="auto"/>
       <w:contextualSpacing w:val="1"/>
     </w:pPr>
     <w:rPr>
-      <w:rFonts w:cs="Trebuchet MS" w:hAnsi="Trebuchet MS" w:eastAsia="Trebuchet MS" w:ascii="Trebuchet MS"/>
+      <w:rFonts w:ascii="Trebuchet MS" w:cs="Trebuchet MS" w:eastAsia="Trebuchet MS" w:hAnsi="Trebuchet MS"/>
       <w:i w:val="1"/>
       <w:color w:val="666666"/>
       <w:sz w:val="26"/>
     </w:rPr>
   </w:style>
-  <w:style w:styleId="Table1" w:type="table">
+  <w:style w:type="table" w:styleId="Table1">
     <w:basedOn w:val="TableNormal"/>
     <w:tblPr>
       <w:tblStyleRowBandSize w:val="1"/>

</xml_diff>